<commit_message>
added ProgressReport outline and Xinqi's UpdateLog
</commit_message>
<xml_diff>
--- a/UpdateLog.docx
+++ b/UpdateLog.docx
@@ -160,6 +160,111 @@
           <w:szCs w:val="24"/>
         </w:rPr>
         <w:t>YOLO-SPP might be another interesting model to investigate.</w:t>
+      </w:r>
+    </w:p>
+    <w:p>
+      <w:pPr>
+        <w:pStyle w:val="ListParagraph"/>
+        <w:numPr>
+          <w:ilvl w:val="0"/>
+          <w:numId w:val="1"/>
+        </w:numPr>
+        <w:spacing w:line="360" w:lineRule="auto"/>
+        <w:rPr>
+          <w:rFonts w:ascii="Times New Roman" w:hAnsi="Times New Roman" w:cs="Times New Roman"/>
+          <w:sz w:val="24"/>
+          <w:szCs w:val="24"/>
+        </w:rPr>
+      </w:pPr>
+      <w:r>
+        <w:rPr>
+          <w:rFonts w:ascii="Times New Roman" w:hAnsi="Times New Roman" w:cs="Times New Roman"/>
+          <w:sz w:val="24"/>
+          <w:szCs w:val="24"/>
+        </w:rPr>
+        <w:t xml:space="preserve">Software prototype: added </w:t>
+      </w:r>
+      <w:proofErr w:type="spellStart"/>
+      <w:r>
+        <w:rPr>
+          <w:rFonts w:ascii="Times New Roman" w:hAnsi="Times New Roman" w:cs="Times New Roman"/>
+          <w:sz w:val="24"/>
+          <w:szCs w:val="24"/>
+        </w:rPr>
+        <w:t>parse_cfg</w:t>
+      </w:r>
+      <w:proofErr w:type="spellEnd"/>
+      <w:r>
+        <w:rPr>
+          <w:rFonts w:ascii="Times New Roman" w:hAnsi="Times New Roman" w:cs="Times New Roman"/>
+          <w:sz w:val="24"/>
+          <w:szCs w:val="24"/>
+        </w:rPr>
+        <w:t xml:space="preserve"> and </w:t>
+      </w:r>
+      <w:proofErr w:type="spellStart"/>
+      <w:r>
+        <w:rPr>
+          <w:rFonts w:ascii="Times New Roman" w:hAnsi="Times New Roman" w:cs="Times New Roman"/>
+          <w:sz w:val="24"/>
+          <w:szCs w:val="24"/>
+        </w:rPr>
+        <w:t>create_modulelist</w:t>
+      </w:r>
+      <w:proofErr w:type="spellEnd"/>
+      <w:r>
+        <w:rPr>
+          <w:rFonts w:ascii="Times New Roman" w:hAnsi="Times New Roman" w:cs="Times New Roman"/>
+          <w:sz w:val="24"/>
+          <w:szCs w:val="24"/>
+        </w:rPr>
+        <w:t xml:space="preserve"> methods to YOLO model.py</w:t>
+      </w:r>
+    </w:p>
+    <w:p>
+      <w:pPr>
+        <w:pStyle w:val="ListParagraph"/>
+        <w:numPr>
+          <w:ilvl w:val="0"/>
+          <w:numId w:val="6"/>
+        </w:numPr>
+        <w:spacing w:line="360" w:lineRule="auto"/>
+        <w:rPr>
+          <w:rFonts w:ascii="Times New Roman" w:hAnsi="Times New Roman" w:cs="Times New Roman"/>
+          <w:sz w:val="24"/>
+          <w:szCs w:val="24"/>
+        </w:rPr>
+      </w:pPr>
+      <w:r>
+        <w:rPr>
+          <w:rFonts w:ascii="Times New Roman" w:hAnsi="Times New Roman" w:cs="Times New Roman"/>
+          <w:sz w:val="24"/>
+          <w:szCs w:val="24"/>
+        </w:rPr>
+        <w:t>YOLO layer still needs to work on</w:t>
+      </w:r>
+    </w:p>
+    <w:p>
+      <w:pPr>
+        <w:pStyle w:val="ListParagraph"/>
+        <w:numPr>
+          <w:ilvl w:val="0"/>
+          <w:numId w:val="1"/>
+        </w:numPr>
+        <w:spacing w:line="360" w:lineRule="auto"/>
+        <w:rPr>
+          <w:rFonts w:ascii="Times New Roman" w:hAnsi="Times New Roman" w:cs="Times New Roman"/>
+          <w:sz w:val="24"/>
+          <w:szCs w:val="24"/>
+        </w:rPr>
+      </w:pPr>
+      <w:r>
+        <w:rPr>
+          <w:rFonts w:ascii="Times New Roman" w:hAnsi="Times New Roman" w:cs="Times New Roman"/>
+          <w:sz w:val="24"/>
+          <w:szCs w:val="24"/>
+        </w:rPr>
+        <w:t>Read through SD written report guide and started a draft docx.</w:t>
       </w:r>
     </w:p>
     <w:p/>
@@ -176,6 +281,362 @@
 <file path=word/numbering.xml><?xml version="1.0" encoding="utf-8"?>
 <w:numbering xmlns:wpc="http://schemas.microsoft.com/office/word/2010/wordprocessingCanvas" xmlns:cx="http://schemas.microsoft.com/office/drawing/2014/chartex" xmlns:cx1="http://schemas.microsoft.com/office/drawing/2015/9/8/chartex" xmlns:cx2="http://schemas.microsoft.com/office/drawing/2015/10/21/chartex" xmlns:cx3="http://schemas.microsoft.com/office/drawing/2016/5/9/chartex" xmlns:cx4="http://schemas.microsoft.com/office/drawing/2016/5/10/chartex" xmlns:cx5="http://schemas.microsoft.com/office/drawing/2016/5/11/chartex" xmlns:cx6="http://schemas.microsoft.com/office/drawing/2016/5/12/chartex" xmlns:cx7="http://schemas.microsoft.com/office/drawing/2016/5/13/chartex" xmlns:cx8="http://schemas.microsoft.com/office/drawing/2016/5/14/chartex" xmlns:mc="http://schemas.openxmlformats.org/markup-compatibility/2006" xmlns:aink="http://schemas.microsoft.com/office/drawing/2016/ink" xmlns:am3d="http://schemas.microsoft.com/office/drawing/2017/model3d" xmlns:o="urn:schemas-microsoft-com:office:office" xmlns:r="http://schemas.openxmlformats.org/officeDocument/2006/relationships" xmlns:m="http://schemas.openxmlformats.org/officeDocument/2006/math" xmlns:v="urn:schemas-microsoft-com:vml" xmlns:wp14="http://schemas.microsoft.com/office/word/2010/wordprocessingDrawing" xmlns:wp="http://schemas.openxmlformats.org/drawingml/2006/wordprocessingDrawing" xmlns:w10="urn:schemas-microsoft-com:office:word" xmlns:w="http://schemas.openxmlformats.org/wordprocessingml/2006/main" xmlns:w14="http://schemas.microsoft.com/office/word/2010/wordml" xmlns:w15="http://schemas.microsoft.com/office/word/2012/wordml" xmlns:w16cex="http://schemas.microsoft.com/office/word/2018/wordml/cex" xmlns:w16cid="http://schemas.microsoft.com/office/word/2016/wordml/cid" xmlns:w16="http://schemas.microsoft.com/office/word/2018/wordml" xmlns:w16se="http://schemas.microsoft.com/office/word/2015/wordml/symex" xmlns:wpg="http://schemas.microsoft.com/office/word/2010/wordprocessingGroup" xmlns:wpi="http://schemas.microsoft.com/office/word/2010/wordprocessingInk" xmlns:wne="http://schemas.microsoft.com/office/word/2006/wordml" xmlns:wps="http://schemas.microsoft.com/office/word/2010/wordprocessingShape" mc:Ignorable="w14 w15 w16se w16cid w16 w16cex wp14">
   <w:abstractNum w:abstractNumId="0" w15:restartNumberingAfterBreak="0">
+    <w:nsid w:val="0A73052A"/>
+    <w:multiLevelType w:val="hybridMultilevel"/>
+    <w:tmpl w:val="FF449A8E"/>
+    <w:lvl w:ilvl="0" w:tplc="CCEE710A">
+      <w:start w:val="1"/>
+      <w:numFmt w:val="decimal"/>
+      <w:lvlText w:val="%1."/>
+      <w:lvlJc w:val="left"/>
+      <w:pPr>
+        <w:ind w:left="1800" w:hanging="360"/>
+      </w:pPr>
+      <w:rPr>
+        <w:rFonts w:hint="default"/>
+      </w:rPr>
+    </w:lvl>
+    <w:lvl w:ilvl="1" w:tplc="04090019" w:tentative="1">
+      <w:start w:val="1"/>
+      <w:numFmt w:val="lowerLetter"/>
+      <w:lvlText w:val="%2."/>
+      <w:lvlJc w:val="left"/>
+      <w:pPr>
+        <w:ind w:left="2520" w:hanging="360"/>
+      </w:pPr>
+    </w:lvl>
+    <w:lvl w:ilvl="2" w:tplc="0409001B" w:tentative="1">
+      <w:start w:val="1"/>
+      <w:numFmt w:val="lowerRoman"/>
+      <w:lvlText w:val="%3."/>
+      <w:lvlJc w:val="right"/>
+      <w:pPr>
+        <w:ind w:left="3240" w:hanging="180"/>
+      </w:pPr>
+    </w:lvl>
+    <w:lvl w:ilvl="3" w:tplc="0409000F" w:tentative="1">
+      <w:start w:val="1"/>
+      <w:numFmt w:val="decimal"/>
+      <w:lvlText w:val="%4."/>
+      <w:lvlJc w:val="left"/>
+      <w:pPr>
+        <w:ind w:left="3960" w:hanging="360"/>
+      </w:pPr>
+    </w:lvl>
+    <w:lvl w:ilvl="4" w:tplc="04090019" w:tentative="1">
+      <w:start w:val="1"/>
+      <w:numFmt w:val="lowerLetter"/>
+      <w:lvlText w:val="%5."/>
+      <w:lvlJc w:val="left"/>
+      <w:pPr>
+        <w:ind w:left="4680" w:hanging="360"/>
+      </w:pPr>
+    </w:lvl>
+    <w:lvl w:ilvl="5" w:tplc="0409001B" w:tentative="1">
+      <w:start w:val="1"/>
+      <w:numFmt w:val="lowerRoman"/>
+      <w:lvlText w:val="%6."/>
+      <w:lvlJc w:val="right"/>
+      <w:pPr>
+        <w:ind w:left="5400" w:hanging="180"/>
+      </w:pPr>
+    </w:lvl>
+    <w:lvl w:ilvl="6" w:tplc="0409000F" w:tentative="1">
+      <w:start w:val="1"/>
+      <w:numFmt w:val="decimal"/>
+      <w:lvlText w:val="%7."/>
+      <w:lvlJc w:val="left"/>
+      <w:pPr>
+        <w:ind w:left="6120" w:hanging="360"/>
+      </w:pPr>
+    </w:lvl>
+    <w:lvl w:ilvl="7" w:tplc="04090019" w:tentative="1">
+      <w:start w:val="1"/>
+      <w:numFmt w:val="lowerLetter"/>
+      <w:lvlText w:val="%8."/>
+      <w:lvlJc w:val="left"/>
+      <w:pPr>
+        <w:ind w:left="6840" w:hanging="360"/>
+      </w:pPr>
+    </w:lvl>
+    <w:lvl w:ilvl="8" w:tplc="0409001B" w:tentative="1">
+      <w:start w:val="1"/>
+      <w:numFmt w:val="lowerRoman"/>
+      <w:lvlText w:val="%9."/>
+      <w:lvlJc w:val="right"/>
+      <w:pPr>
+        <w:ind w:left="7560" w:hanging="180"/>
+      </w:pPr>
+    </w:lvl>
+  </w:abstractNum>
+  <w:abstractNum w:abstractNumId="1" w15:restartNumberingAfterBreak="0">
+    <w:nsid w:val="0F4E5087"/>
+    <w:multiLevelType w:val="hybridMultilevel"/>
+    <w:tmpl w:val="B1CEC55C"/>
+    <w:lvl w:ilvl="0" w:tplc="034E31F4">
+      <w:start w:val="1"/>
+      <w:numFmt w:val="decimal"/>
+      <w:lvlText w:val="%1."/>
+      <w:lvlJc w:val="left"/>
+      <w:pPr>
+        <w:ind w:left="1440" w:hanging="360"/>
+      </w:pPr>
+      <w:rPr>
+        <w:rFonts w:hint="default"/>
+      </w:rPr>
+    </w:lvl>
+    <w:lvl w:ilvl="1" w:tplc="04090019" w:tentative="1">
+      <w:start w:val="1"/>
+      <w:numFmt w:val="lowerLetter"/>
+      <w:lvlText w:val="%2."/>
+      <w:lvlJc w:val="left"/>
+      <w:pPr>
+        <w:ind w:left="2160" w:hanging="360"/>
+      </w:pPr>
+    </w:lvl>
+    <w:lvl w:ilvl="2" w:tplc="0409001B" w:tentative="1">
+      <w:start w:val="1"/>
+      <w:numFmt w:val="lowerRoman"/>
+      <w:lvlText w:val="%3."/>
+      <w:lvlJc w:val="right"/>
+      <w:pPr>
+        <w:ind w:left="2880" w:hanging="180"/>
+      </w:pPr>
+    </w:lvl>
+    <w:lvl w:ilvl="3" w:tplc="0409000F" w:tentative="1">
+      <w:start w:val="1"/>
+      <w:numFmt w:val="decimal"/>
+      <w:lvlText w:val="%4."/>
+      <w:lvlJc w:val="left"/>
+      <w:pPr>
+        <w:ind w:left="3600" w:hanging="360"/>
+      </w:pPr>
+    </w:lvl>
+    <w:lvl w:ilvl="4" w:tplc="04090019" w:tentative="1">
+      <w:start w:val="1"/>
+      <w:numFmt w:val="lowerLetter"/>
+      <w:lvlText w:val="%5."/>
+      <w:lvlJc w:val="left"/>
+      <w:pPr>
+        <w:ind w:left="4320" w:hanging="360"/>
+      </w:pPr>
+    </w:lvl>
+    <w:lvl w:ilvl="5" w:tplc="0409001B" w:tentative="1">
+      <w:start w:val="1"/>
+      <w:numFmt w:val="lowerRoman"/>
+      <w:lvlText w:val="%6."/>
+      <w:lvlJc w:val="right"/>
+      <w:pPr>
+        <w:ind w:left="5040" w:hanging="180"/>
+      </w:pPr>
+    </w:lvl>
+    <w:lvl w:ilvl="6" w:tplc="0409000F" w:tentative="1">
+      <w:start w:val="1"/>
+      <w:numFmt w:val="decimal"/>
+      <w:lvlText w:val="%7."/>
+      <w:lvlJc w:val="left"/>
+      <w:pPr>
+        <w:ind w:left="5760" w:hanging="360"/>
+      </w:pPr>
+    </w:lvl>
+    <w:lvl w:ilvl="7" w:tplc="04090019" w:tentative="1">
+      <w:start w:val="1"/>
+      <w:numFmt w:val="lowerLetter"/>
+      <w:lvlText w:val="%8."/>
+      <w:lvlJc w:val="left"/>
+      <w:pPr>
+        <w:ind w:left="6480" w:hanging="360"/>
+      </w:pPr>
+    </w:lvl>
+    <w:lvl w:ilvl="8" w:tplc="0409001B" w:tentative="1">
+      <w:start w:val="1"/>
+      <w:numFmt w:val="lowerRoman"/>
+      <w:lvlText w:val="%9."/>
+      <w:lvlJc w:val="right"/>
+      <w:pPr>
+        <w:ind w:left="7200" w:hanging="180"/>
+      </w:pPr>
+    </w:lvl>
+  </w:abstractNum>
+  <w:abstractNum w:abstractNumId="2" w15:restartNumberingAfterBreak="0">
+    <w:nsid w:val="1CD8430D"/>
+    <w:multiLevelType w:val="hybridMultilevel"/>
+    <w:tmpl w:val="E0D4A782"/>
+    <w:lvl w:ilvl="0" w:tplc="60B45A40">
+      <w:start w:val="1"/>
+      <w:numFmt w:val="decimal"/>
+      <w:lvlText w:val="%1."/>
+      <w:lvlJc w:val="left"/>
+      <w:pPr>
+        <w:ind w:left="1530" w:hanging="360"/>
+      </w:pPr>
+      <w:rPr>
+        <w:rFonts w:hint="default"/>
+      </w:rPr>
+    </w:lvl>
+    <w:lvl w:ilvl="1" w:tplc="04090019" w:tentative="1">
+      <w:start w:val="1"/>
+      <w:numFmt w:val="lowerLetter"/>
+      <w:lvlText w:val="%2."/>
+      <w:lvlJc w:val="left"/>
+      <w:pPr>
+        <w:ind w:left="2250" w:hanging="360"/>
+      </w:pPr>
+    </w:lvl>
+    <w:lvl w:ilvl="2" w:tplc="0409001B" w:tentative="1">
+      <w:start w:val="1"/>
+      <w:numFmt w:val="lowerRoman"/>
+      <w:lvlText w:val="%3."/>
+      <w:lvlJc w:val="right"/>
+      <w:pPr>
+        <w:ind w:left="2970" w:hanging="180"/>
+      </w:pPr>
+    </w:lvl>
+    <w:lvl w:ilvl="3" w:tplc="0409000F" w:tentative="1">
+      <w:start w:val="1"/>
+      <w:numFmt w:val="decimal"/>
+      <w:lvlText w:val="%4."/>
+      <w:lvlJc w:val="left"/>
+      <w:pPr>
+        <w:ind w:left="3690" w:hanging="360"/>
+      </w:pPr>
+    </w:lvl>
+    <w:lvl w:ilvl="4" w:tplc="04090019" w:tentative="1">
+      <w:start w:val="1"/>
+      <w:numFmt w:val="lowerLetter"/>
+      <w:lvlText w:val="%5."/>
+      <w:lvlJc w:val="left"/>
+      <w:pPr>
+        <w:ind w:left="4410" w:hanging="360"/>
+      </w:pPr>
+    </w:lvl>
+    <w:lvl w:ilvl="5" w:tplc="0409001B" w:tentative="1">
+      <w:start w:val="1"/>
+      <w:numFmt w:val="lowerRoman"/>
+      <w:lvlText w:val="%6."/>
+      <w:lvlJc w:val="right"/>
+      <w:pPr>
+        <w:ind w:left="5130" w:hanging="180"/>
+      </w:pPr>
+    </w:lvl>
+    <w:lvl w:ilvl="6" w:tplc="0409000F" w:tentative="1">
+      <w:start w:val="1"/>
+      <w:numFmt w:val="decimal"/>
+      <w:lvlText w:val="%7."/>
+      <w:lvlJc w:val="left"/>
+      <w:pPr>
+        <w:ind w:left="5850" w:hanging="360"/>
+      </w:pPr>
+    </w:lvl>
+    <w:lvl w:ilvl="7" w:tplc="04090019" w:tentative="1">
+      <w:start w:val="1"/>
+      <w:numFmt w:val="lowerLetter"/>
+      <w:lvlText w:val="%8."/>
+      <w:lvlJc w:val="left"/>
+      <w:pPr>
+        <w:ind w:left="6570" w:hanging="360"/>
+      </w:pPr>
+    </w:lvl>
+    <w:lvl w:ilvl="8" w:tplc="0409001B" w:tentative="1">
+      <w:start w:val="1"/>
+      <w:numFmt w:val="lowerRoman"/>
+      <w:lvlText w:val="%9."/>
+      <w:lvlJc w:val="right"/>
+      <w:pPr>
+        <w:ind w:left="7290" w:hanging="180"/>
+      </w:pPr>
+    </w:lvl>
+  </w:abstractNum>
+  <w:abstractNum w:abstractNumId="3" w15:restartNumberingAfterBreak="0">
+    <w:nsid w:val="22195661"/>
+    <w:multiLevelType w:val="hybridMultilevel"/>
+    <w:tmpl w:val="1FAEADF8"/>
+    <w:lvl w:ilvl="0" w:tplc="2020B318">
+      <w:start w:val="1"/>
+      <w:numFmt w:val="decimal"/>
+      <w:lvlText w:val="%1."/>
+      <w:lvlJc w:val="left"/>
+      <w:pPr>
+        <w:ind w:left="1080" w:hanging="360"/>
+      </w:pPr>
+      <w:rPr>
+        <w:rFonts w:hint="default"/>
+      </w:rPr>
+    </w:lvl>
+    <w:lvl w:ilvl="1" w:tplc="04090019" w:tentative="1">
+      <w:start w:val="1"/>
+      <w:numFmt w:val="lowerLetter"/>
+      <w:lvlText w:val="%2."/>
+      <w:lvlJc w:val="left"/>
+      <w:pPr>
+        <w:ind w:left="1800" w:hanging="360"/>
+      </w:pPr>
+    </w:lvl>
+    <w:lvl w:ilvl="2" w:tplc="0409001B" w:tentative="1">
+      <w:start w:val="1"/>
+      <w:numFmt w:val="lowerRoman"/>
+      <w:lvlText w:val="%3."/>
+      <w:lvlJc w:val="right"/>
+      <w:pPr>
+        <w:ind w:left="2520" w:hanging="180"/>
+      </w:pPr>
+    </w:lvl>
+    <w:lvl w:ilvl="3" w:tplc="0409000F" w:tentative="1">
+      <w:start w:val="1"/>
+      <w:numFmt w:val="decimal"/>
+      <w:lvlText w:val="%4."/>
+      <w:lvlJc w:val="left"/>
+      <w:pPr>
+        <w:ind w:left="3240" w:hanging="360"/>
+      </w:pPr>
+    </w:lvl>
+    <w:lvl w:ilvl="4" w:tplc="04090019" w:tentative="1">
+      <w:start w:val="1"/>
+      <w:numFmt w:val="lowerLetter"/>
+      <w:lvlText w:val="%5."/>
+      <w:lvlJc w:val="left"/>
+      <w:pPr>
+        <w:ind w:left="3960" w:hanging="360"/>
+      </w:pPr>
+    </w:lvl>
+    <w:lvl w:ilvl="5" w:tplc="0409001B" w:tentative="1">
+      <w:start w:val="1"/>
+      <w:numFmt w:val="lowerRoman"/>
+      <w:lvlText w:val="%6."/>
+      <w:lvlJc w:val="right"/>
+      <w:pPr>
+        <w:ind w:left="4680" w:hanging="180"/>
+      </w:pPr>
+    </w:lvl>
+    <w:lvl w:ilvl="6" w:tplc="0409000F" w:tentative="1">
+      <w:start w:val="1"/>
+      <w:numFmt w:val="decimal"/>
+      <w:lvlText w:val="%7."/>
+      <w:lvlJc w:val="left"/>
+      <w:pPr>
+        <w:ind w:left="5400" w:hanging="360"/>
+      </w:pPr>
+    </w:lvl>
+    <w:lvl w:ilvl="7" w:tplc="04090019" w:tentative="1">
+      <w:start w:val="1"/>
+      <w:numFmt w:val="lowerLetter"/>
+      <w:lvlText w:val="%8."/>
+      <w:lvlJc w:val="left"/>
+      <w:pPr>
+        <w:ind w:left="6120" w:hanging="360"/>
+      </w:pPr>
+    </w:lvl>
+    <w:lvl w:ilvl="8" w:tplc="0409001B" w:tentative="1">
+      <w:start w:val="1"/>
+      <w:numFmt w:val="lowerRoman"/>
+      <w:lvlText w:val="%9."/>
+      <w:lvlJc w:val="right"/>
+      <w:pPr>
+        <w:ind w:left="6840" w:hanging="180"/>
+      </w:pPr>
+    </w:lvl>
+  </w:abstractNum>
+  <w:abstractNum w:abstractNumId="4" w15:restartNumberingAfterBreak="0">
     <w:nsid w:val="2683391C"/>
     <w:multiLevelType w:val="hybridMultilevel"/>
     <w:tmpl w:val="60FC06FA"/>
@@ -261,7 +722,185 @@
       </w:pPr>
     </w:lvl>
   </w:abstractNum>
-  <w:abstractNum w:abstractNumId="1" w15:restartNumberingAfterBreak="0">
+  <w:abstractNum w:abstractNumId="5" w15:restartNumberingAfterBreak="0">
+    <w:nsid w:val="3A7424EB"/>
+    <w:multiLevelType w:val="hybridMultilevel"/>
+    <w:tmpl w:val="00B810D2"/>
+    <w:lvl w:ilvl="0" w:tplc="8722CE76">
+      <w:start w:val="1"/>
+      <w:numFmt w:val="decimal"/>
+      <w:lvlText w:val="%1."/>
+      <w:lvlJc w:val="left"/>
+      <w:pPr>
+        <w:ind w:left="1080" w:hanging="360"/>
+      </w:pPr>
+      <w:rPr>
+        <w:rFonts w:hint="default"/>
+      </w:rPr>
+    </w:lvl>
+    <w:lvl w:ilvl="1" w:tplc="04090019" w:tentative="1">
+      <w:start w:val="1"/>
+      <w:numFmt w:val="lowerLetter"/>
+      <w:lvlText w:val="%2."/>
+      <w:lvlJc w:val="left"/>
+      <w:pPr>
+        <w:ind w:left="1800" w:hanging="360"/>
+      </w:pPr>
+    </w:lvl>
+    <w:lvl w:ilvl="2" w:tplc="0409001B" w:tentative="1">
+      <w:start w:val="1"/>
+      <w:numFmt w:val="lowerRoman"/>
+      <w:lvlText w:val="%3."/>
+      <w:lvlJc w:val="right"/>
+      <w:pPr>
+        <w:ind w:left="2520" w:hanging="180"/>
+      </w:pPr>
+    </w:lvl>
+    <w:lvl w:ilvl="3" w:tplc="0409000F" w:tentative="1">
+      <w:start w:val="1"/>
+      <w:numFmt w:val="decimal"/>
+      <w:lvlText w:val="%4."/>
+      <w:lvlJc w:val="left"/>
+      <w:pPr>
+        <w:ind w:left="3240" w:hanging="360"/>
+      </w:pPr>
+    </w:lvl>
+    <w:lvl w:ilvl="4" w:tplc="04090019" w:tentative="1">
+      <w:start w:val="1"/>
+      <w:numFmt w:val="lowerLetter"/>
+      <w:lvlText w:val="%5."/>
+      <w:lvlJc w:val="left"/>
+      <w:pPr>
+        <w:ind w:left="3960" w:hanging="360"/>
+      </w:pPr>
+    </w:lvl>
+    <w:lvl w:ilvl="5" w:tplc="0409001B" w:tentative="1">
+      <w:start w:val="1"/>
+      <w:numFmt w:val="lowerRoman"/>
+      <w:lvlText w:val="%6."/>
+      <w:lvlJc w:val="right"/>
+      <w:pPr>
+        <w:ind w:left="4680" w:hanging="180"/>
+      </w:pPr>
+    </w:lvl>
+    <w:lvl w:ilvl="6" w:tplc="0409000F" w:tentative="1">
+      <w:start w:val="1"/>
+      <w:numFmt w:val="decimal"/>
+      <w:lvlText w:val="%7."/>
+      <w:lvlJc w:val="left"/>
+      <w:pPr>
+        <w:ind w:left="5400" w:hanging="360"/>
+      </w:pPr>
+    </w:lvl>
+    <w:lvl w:ilvl="7" w:tplc="04090019" w:tentative="1">
+      <w:start w:val="1"/>
+      <w:numFmt w:val="lowerLetter"/>
+      <w:lvlText w:val="%8."/>
+      <w:lvlJc w:val="left"/>
+      <w:pPr>
+        <w:ind w:left="6120" w:hanging="360"/>
+      </w:pPr>
+    </w:lvl>
+    <w:lvl w:ilvl="8" w:tplc="0409001B" w:tentative="1">
+      <w:start w:val="1"/>
+      <w:numFmt w:val="lowerRoman"/>
+      <w:lvlText w:val="%9."/>
+      <w:lvlJc w:val="right"/>
+      <w:pPr>
+        <w:ind w:left="6840" w:hanging="180"/>
+      </w:pPr>
+    </w:lvl>
+  </w:abstractNum>
+  <w:abstractNum w:abstractNumId="6" w15:restartNumberingAfterBreak="0">
+    <w:nsid w:val="43BC4CB8"/>
+    <w:multiLevelType w:val="hybridMultilevel"/>
+    <w:tmpl w:val="6CF2FA00"/>
+    <w:lvl w:ilvl="0" w:tplc="0658A640">
+      <w:start w:val="1"/>
+      <w:numFmt w:val="decimal"/>
+      <w:lvlText w:val="%1-"/>
+      <w:lvlJc w:val="left"/>
+      <w:pPr>
+        <w:ind w:left="720" w:hanging="360"/>
+      </w:pPr>
+      <w:rPr>
+        <w:rFonts w:hint="default"/>
+      </w:rPr>
+    </w:lvl>
+    <w:lvl w:ilvl="1" w:tplc="04090019" w:tentative="1">
+      <w:start w:val="1"/>
+      <w:numFmt w:val="lowerLetter"/>
+      <w:lvlText w:val="%2."/>
+      <w:lvlJc w:val="left"/>
+      <w:pPr>
+        <w:ind w:left="1440" w:hanging="360"/>
+      </w:pPr>
+    </w:lvl>
+    <w:lvl w:ilvl="2" w:tplc="0409001B" w:tentative="1">
+      <w:start w:val="1"/>
+      <w:numFmt w:val="lowerRoman"/>
+      <w:lvlText w:val="%3."/>
+      <w:lvlJc w:val="right"/>
+      <w:pPr>
+        <w:ind w:left="2160" w:hanging="180"/>
+      </w:pPr>
+    </w:lvl>
+    <w:lvl w:ilvl="3" w:tplc="0409000F" w:tentative="1">
+      <w:start w:val="1"/>
+      <w:numFmt w:val="decimal"/>
+      <w:lvlText w:val="%4."/>
+      <w:lvlJc w:val="left"/>
+      <w:pPr>
+        <w:ind w:left="2880" w:hanging="360"/>
+      </w:pPr>
+    </w:lvl>
+    <w:lvl w:ilvl="4" w:tplc="04090019" w:tentative="1">
+      <w:start w:val="1"/>
+      <w:numFmt w:val="lowerLetter"/>
+      <w:lvlText w:val="%5."/>
+      <w:lvlJc w:val="left"/>
+      <w:pPr>
+        <w:ind w:left="3600" w:hanging="360"/>
+      </w:pPr>
+    </w:lvl>
+    <w:lvl w:ilvl="5" w:tplc="0409001B" w:tentative="1">
+      <w:start w:val="1"/>
+      <w:numFmt w:val="lowerRoman"/>
+      <w:lvlText w:val="%6."/>
+      <w:lvlJc w:val="right"/>
+      <w:pPr>
+        <w:ind w:left="4320" w:hanging="180"/>
+      </w:pPr>
+    </w:lvl>
+    <w:lvl w:ilvl="6" w:tplc="0409000F" w:tentative="1">
+      <w:start w:val="1"/>
+      <w:numFmt w:val="decimal"/>
+      <w:lvlText w:val="%7."/>
+      <w:lvlJc w:val="left"/>
+      <w:pPr>
+        <w:ind w:left="5040" w:hanging="360"/>
+      </w:pPr>
+    </w:lvl>
+    <w:lvl w:ilvl="7" w:tplc="04090019" w:tentative="1">
+      <w:start w:val="1"/>
+      <w:numFmt w:val="lowerLetter"/>
+      <w:lvlText w:val="%8."/>
+      <w:lvlJc w:val="left"/>
+      <w:pPr>
+        <w:ind w:left="5760" w:hanging="360"/>
+      </w:pPr>
+    </w:lvl>
+    <w:lvl w:ilvl="8" w:tplc="0409001B" w:tentative="1">
+      <w:start w:val="1"/>
+      <w:numFmt w:val="lowerRoman"/>
+      <w:lvlText w:val="%9."/>
+      <w:lvlJc w:val="right"/>
+      <w:pPr>
+        <w:ind w:left="6480" w:hanging="180"/>
+      </w:pPr>
+    </w:lvl>
+  </w:abstractNum>
+  <w:abstractNum w:abstractNumId="7" w15:restartNumberingAfterBreak="0">
     <w:nsid w:val="4BEC5809"/>
     <w:multiLevelType w:val="hybridMultilevel"/>
     <w:tmpl w:val="35DA5D06"/>
@@ -373,11 +1012,121 @@
       </w:rPr>
     </w:lvl>
   </w:abstractNum>
+  <w:abstractNum w:abstractNumId="8" w15:restartNumberingAfterBreak="0">
+    <w:nsid w:val="5997520D"/>
+    <w:multiLevelType w:val="hybridMultilevel"/>
+    <w:tmpl w:val="D82CB1C6"/>
+    <w:lvl w:ilvl="0" w:tplc="4C8860E6">
+      <w:start w:val="1"/>
+      <w:numFmt w:val="decimal"/>
+      <w:lvlText w:val="%1."/>
+      <w:lvlJc w:val="left"/>
+      <w:pPr>
+        <w:ind w:left="1500" w:hanging="360"/>
+      </w:pPr>
+      <w:rPr>
+        <w:rFonts w:hint="default"/>
+      </w:rPr>
+    </w:lvl>
+    <w:lvl w:ilvl="1" w:tplc="04090019" w:tentative="1">
+      <w:start w:val="1"/>
+      <w:numFmt w:val="lowerLetter"/>
+      <w:lvlText w:val="%2."/>
+      <w:lvlJc w:val="left"/>
+      <w:pPr>
+        <w:ind w:left="2220" w:hanging="360"/>
+      </w:pPr>
+    </w:lvl>
+    <w:lvl w:ilvl="2" w:tplc="0409001B" w:tentative="1">
+      <w:start w:val="1"/>
+      <w:numFmt w:val="lowerRoman"/>
+      <w:lvlText w:val="%3."/>
+      <w:lvlJc w:val="right"/>
+      <w:pPr>
+        <w:ind w:left="2940" w:hanging="180"/>
+      </w:pPr>
+    </w:lvl>
+    <w:lvl w:ilvl="3" w:tplc="0409000F" w:tentative="1">
+      <w:start w:val="1"/>
+      <w:numFmt w:val="decimal"/>
+      <w:lvlText w:val="%4."/>
+      <w:lvlJc w:val="left"/>
+      <w:pPr>
+        <w:ind w:left="3660" w:hanging="360"/>
+      </w:pPr>
+    </w:lvl>
+    <w:lvl w:ilvl="4" w:tplc="04090019" w:tentative="1">
+      <w:start w:val="1"/>
+      <w:numFmt w:val="lowerLetter"/>
+      <w:lvlText w:val="%5."/>
+      <w:lvlJc w:val="left"/>
+      <w:pPr>
+        <w:ind w:left="4380" w:hanging="360"/>
+      </w:pPr>
+    </w:lvl>
+    <w:lvl w:ilvl="5" w:tplc="0409001B" w:tentative="1">
+      <w:start w:val="1"/>
+      <w:numFmt w:val="lowerRoman"/>
+      <w:lvlText w:val="%6."/>
+      <w:lvlJc w:val="right"/>
+      <w:pPr>
+        <w:ind w:left="5100" w:hanging="180"/>
+      </w:pPr>
+    </w:lvl>
+    <w:lvl w:ilvl="6" w:tplc="0409000F" w:tentative="1">
+      <w:start w:val="1"/>
+      <w:numFmt w:val="decimal"/>
+      <w:lvlText w:val="%7."/>
+      <w:lvlJc w:val="left"/>
+      <w:pPr>
+        <w:ind w:left="5820" w:hanging="360"/>
+      </w:pPr>
+    </w:lvl>
+    <w:lvl w:ilvl="7" w:tplc="04090019" w:tentative="1">
+      <w:start w:val="1"/>
+      <w:numFmt w:val="lowerLetter"/>
+      <w:lvlText w:val="%8."/>
+      <w:lvlJc w:val="left"/>
+      <w:pPr>
+        <w:ind w:left="6540" w:hanging="360"/>
+      </w:pPr>
+    </w:lvl>
+    <w:lvl w:ilvl="8" w:tplc="0409001B" w:tentative="1">
+      <w:start w:val="1"/>
+      <w:numFmt w:val="lowerRoman"/>
+      <w:lvlText w:val="%9."/>
+      <w:lvlJc w:val="right"/>
+      <w:pPr>
+        <w:ind w:left="7260" w:hanging="180"/>
+      </w:pPr>
+    </w:lvl>
+  </w:abstractNum>
   <w:num w:numId="1">
+    <w:abstractNumId w:val="7"/>
+  </w:num>
+  <w:num w:numId="2">
+    <w:abstractNumId w:val="4"/>
+  </w:num>
+  <w:num w:numId="3">
+    <w:abstractNumId w:val="5"/>
+  </w:num>
+  <w:num w:numId="4">
+    <w:abstractNumId w:val="0"/>
+  </w:num>
+  <w:num w:numId="5">
+    <w:abstractNumId w:val="3"/>
+  </w:num>
+  <w:num w:numId="6">
+    <w:abstractNumId w:val="8"/>
+  </w:num>
+  <w:num w:numId="7">
+    <w:abstractNumId w:val="6"/>
+  </w:num>
+  <w:num w:numId="8">
     <w:abstractNumId w:val="1"/>
   </w:num>
-  <w:num w:numId="2">
-    <w:abstractNumId w:val="0"/>
+  <w:num w:numId="9">
+    <w:abstractNumId w:val="2"/>
   </w:num>
 </w:numbering>
 </file>
@@ -505,6 +1254,7 @@
     <w:lsdException w:name="HTML Sample" w:semiHidden="1" w:unhideWhenUsed="1"/>
     <w:lsdException w:name="HTML Typewriter" w:semiHidden="1" w:unhideWhenUsed="1"/>
     <w:lsdException w:name="HTML Variable" w:semiHidden="1" w:unhideWhenUsed="1"/>
+    <w:lsdException w:name="Normal Table" w:semiHidden="1" w:unhideWhenUsed="1"/>
     <w:lsdException w:name="annotation subject" w:semiHidden="1" w:unhideWhenUsed="1"/>
     <w:lsdException w:name="No List" w:semiHidden="1" w:unhideWhenUsed="1"/>
     <w:lsdException w:name="Outline List 1" w:semiHidden="1" w:unhideWhenUsed="1"/>
@@ -551,8 +1301,10 @@
     <w:lsdException w:name="Table Subtle 2" w:semiHidden="1" w:unhideWhenUsed="1"/>
     <w:lsdException w:name="Table Web 1" w:semiHidden="1" w:unhideWhenUsed="1"/>
     <w:lsdException w:name="Table Web 2" w:semiHidden="1" w:unhideWhenUsed="1"/>
+    <w:lsdException w:name="Table Web 3" w:semiHidden="1" w:unhideWhenUsed="1"/>
     <w:lsdException w:name="Balloon Text" w:semiHidden="1" w:unhideWhenUsed="1"/>
     <w:lsdException w:name="Table Grid" w:uiPriority="39"/>
+    <w:lsdException w:name="Table Theme" w:semiHidden="1" w:unhideWhenUsed="1"/>
     <w:lsdException w:name="Placeholder Text" w:semiHidden="1"/>
     <w:lsdException w:name="No Spacing" w:uiPriority="1" w:qFormat="1"/>
     <w:lsdException w:name="Light Shading" w:uiPriority="60"/>

</xml_diff>